<commit_message>
Updated Business Model Canvas Content
</commit_message>
<xml_diff>
--- a/Manuscript.docx
+++ b/Manuscript.docx
@@ -59,8 +59,13 @@
         </w:rPr>
       </w:pPr>
       <w:r>
-        <w:t>College of Computer Studies, University of Cebu-Banilad</w:t>
-      </w:r>
+        <w:t>College of Computer Studies, University of Cebu-</w:t>
+      </w:r>
+      <w:proofErr w:type="spellStart"/>
+      <w:r>
+        <w:t>Banilad</w:t>
+      </w:r>
+      <w:proofErr w:type="spellEnd"/>
     </w:p>
     <w:p>
       <w:pPr>
@@ -133,9 +138,19 @@
           <w:bCs/>
         </w:rPr>
       </w:pPr>
-      <w:r>
-        <w:t>Dionico Noe Alegarbes</w:t>
-      </w:r>
+      <w:proofErr w:type="spellStart"/>
+      <w:r>
+        <w:t>Dionico</w:t>
+      </w:r>
+      <w:proofErr w:type="spellEnd"/>
+      <w:r>
+        <w:t xml:space="preserve"> Noe </w:t>
+      </w:r>
+      <w:proofErr w:type="spellStart"/>
+      <w:r>
+        <w:t>Alegarbes</w:t>
+      </w:r>
+      <w:proofErr w:type="spellEnd"/>
     </w:p>
     <w:p>
       <w:pPr>
@@ -175,8 +190,13 @@
         </w:rPr>
       </w:pPr>
       <w:r>
-        <w:t>Engr. Edsel Paray</w:t>
-      </w:r>
+        <w:t xml:space="preserve">Engr. Edsel </w:t>
+      </w:r>
+      <w:proofErr w:type="spellStart"/>
+      <w:r>
+        <w:t>Paray</w:t>
+      </w:r>
+      <w:proofErr w:type="spellEnd"/>
     </w:p>
     <w:p>
       <w:pPr>
@@ -446,7 +466,21 @@
         <w:rPr>
           <w:b/>
         </w:rPr>
-        <w:t>Mrs. Moma D. Ortega</w:t>
+        <w:t xml:space="preserve">Mrs. </w:t>
+      </w:r>
+      <w:proofErr w:type="spellStart"/>
+      <w:r>
+        <w:rPr>
+          <w:b/>
+        </w:rPr>
+        <w:t>Moma</w:t>
+      </w:r>
+      <w:proofErr w:type="spellEnd"/>
+      <w:r>
+        <w:rPr>
+          <w:b/>
+        </w:rPr>
+        <w:t xml:space="preserve"> D. Ortega</w:t>
       </w:r>
       <w:r>
         <w:t xml:space="preserve">, our Dean of the College of Computer Studies, for giving us the opportunity to extend our knowledge, ability and skills for this study.  </w:t>
@@ -471,8 +505,30 @@
         <w:rPr>
           <w:b/>
         </w:rPr>
-        <w:t>Ms. Marijoy Yaun</w:t>
-      </w:r>
+        <w:t xml:space="preserve">Ms. </w:t>
+      </w:r>
+      <w:proofErr w:type="spellStart"/>
+      <w:r>
+        <w:rPr>
+          <w:b/>
+        </w:rPr>
+        <w:t>Marijoy</w:t>
+      </w:r>
+      <w:proofErr w:type="spellEnd"/>
+      <w:r>
+        <w:rPr>
+          <w:b/>
+        </w:rPr>
+        <w:t xml:space="preserve"> </w:t>
+      </w:r>
+      <w:proofErr w:type="spellStart"/>
+      <w:r>
+        <w:rPr>
+          <w:b/>
+        </w:rPr>
+        <w:t>Yaun</w:t>
+      </w:r>
+      <w:proofErr w:type="spellEnd"/>
       <w:r>
         <w:t>, our Capstone Subject Adviser, for her support and words of encouragement and also for giving a long period of time to depend</w:t>
       </w:r>
@@ -502,8 +558,16 @@
         <w:rPr>
           <w:b/>
         </w:rPr>
-        <w:t>Engr. Edsel Paray</w:t>
-      </w:r>
+        <w:t xml:space="preserve">Engr. Edsel </w:t>
+      </w:r>
+      <w:proofErr w:type="spellStart"/>
+      <w:r>
+        <w:rPr>
+          <w:b/>
+        </w:rPr>
+        <w:t>Paray</w:t>
+      </w:r>
+      <w:proofErr w:type="spellEnd"/>
       <w:r>
         <w:t xml:space="preserve">, our Capstone Adviser, for the support, guidance, </w:t>
       </w:r>
@@ -4199,7 +4263,15 @@
         <w:ind w:left="0" w:right="48" w:firstLine="720"/>
       </w:pPr>
       <w:r>
-        <w:t xml:space="preserve">Animals play an essential role in the world, whether in scientific advancements, environmental sustainability, or industrial production, such as food, medicine, or entertainment. Pets provide companionship and emotional support, lowering stress levels and feelings of isolation. Pet owners keep animals for companionship and joy, as the human-animal bond has been scientifically explored (NIFA, 2008). In accordance with NIFA, Lundgren et al. (2021) further report that pets can improve a person's mental health and bring positive changes to their lifestyle. American Kennel Club (2016) stated that the customary owning of pets had sprung pet breeding. People desperately search for puppies, and a shortage occurs in breeds. According to FOUR PAWS International, they have been investigating the illegal puppy trade for many years. They have gathered extensive evidence that breeders use animals for profit and disregard the health and welfare of dogs. The Illegal puppy trade is profitable, especially when little care is given to the dogs involved. Veterinary care is lacking, the breeding animals are disposed of when they cannot produce puppies anymore, and the puppies themselves are taken from their mother too young and without consideration for their needs. Many of the puppies bred for the trade belong to the most popular breeds, as they can be sold best for profit (Mba, 2020). Meanwhile, breeders rely on online media to search and screen for customers, such as sales platforms, classified ad services, Facebook Groups, and even their kennel websites. </w:t>
+        <w:t>Animals play an essential role in the world, whether in scientific advancements, environmental sustainability, or industrial production, such as food, medicine, or entertainment. Pets provide companionship and emotional support, lowering stress levels and feelings of isolation. Pet owners keep animals for companionship and joy, as the human-animal bond has been scientifically explored (NIFA, 2008). In accordance with NIFA, Lundgren et al. (2021) further report that pets can improve a person's mental health and bring positive changes to their lifestyle. American Kennel Club (2016) stated that the customary owning of pets had sprung pet breeding. People desperately search for puppies, and a shortage occurs in breeds. According to FOUR PAWS International, they have been investigating the illegal puppy trade for many years. They have gathered extensive evidence that breeders use animals for profit and disregard the health and welfare of dogs. The Illegal puppy trade is profitable, especially when little care is given to the dogs involved. Veterinary care is lacking, the breeding animals are disposed of when they cannot produce puppies anymore, and the puppies themselves are taken from their mother too young and without consideration for their needs. Many of the puppies bred for the trade belong to the most popular breeds, as they can be sold best for profit (</w:t>
+      </w:r>
+      <w:proofErr w:type="spellStart"/>
+      <w:r>
+        <w:t>Mba</w:t>
+      </w:r>
+      <w:proofErr w:type="spellEnd"/>
+      <w:r>
+        <w:t xml:space="preserve">, 2020). Meanwhile, breeders rely on online media to search and screen for customers, such as sales platforms, classified ad services, Facebook Groups, and even their kennel websites. </w:t>
       </w:r>
     </w:p>
     <w:p>
@@ -4223,7 +4295,23 @@
         </w:sectPr>
       </w:pPr>
       <w:r>
-        <w:t xml:space="preserve">On the other hand, the usage of e-commerce has been rapidly growing. E-commerce or Electronic Commerce means acquiring or selling goods or services over the internet. It has evolved to make products/services more straightforward to find and purchase through different online platforms (Shopify, 2020). It includes using various data, systems, and resources for online buyers and sellers, from mobile shopping to encryption of online payments and more (Ecommerce Guide, 2020). In order to perform both online marketing and sales activities, most organizations with ecommerce attributes use an e-commerce store or an e-commerce platform. The platform would serve as a medium for both seller and customer, providing a more comprehensive community for business opportunities or inquiries. Bigcommerce (2021) reported that an estimated 1.8 billion people worldwide made online purchases in 2018. Bloomenthal (2021) claims that e-commerce can be conducted over computers, tablets, or smartphones, unlike traditional commercial transactions. This method creates a presence that pet breeders can utilize to provide an affordable </w:t>
+        <w:t xml:space="preserve">On the other hand, the usage of e-commerce has been rapidly growing. E-commerce or Electronic Commerce means acquiring or selling goods or services over the internet. It has evolved to make products/services more straightforward to find and purchase through different online platforms (Shopify, 2020). It includes using various data, systems, and resources for online buyers and sellers, from mobile shopping to encryption of online payments and more (Ecommerce Guide, 2020). In order to perform both online marketing and sales activities, most organizations with ecommerce attributes use an e-commerce store or an e-commerce platform. The platform would serve as a medium for both seller and customer, providing a more comprehensive community for business opportunities or inquiries. </w:t>
+      </w:r>
+      <w:proofErr w:type="spellStart"/>
+      <w:r>
+        <w:t>Bigcommerce</w:t>
+      </w:r>
+      <w:proofErr w:type="spellEnd"/>
+      <w:r>
+        <w:t xml:space="preserve"> (2021) reported that an estimated 1.8 billion people worldwide made online purchases in 2018. </w:t>
+      </w:r>
+      <w:proofErr w:type="spellStart"/>
+      <w:r>
+        <w:t>Bloomenthal</w:t>
+      </w:r>
+      <w:proofErr w:type="spellEnd"/>
+      <w:r>
+        <w:t xml:space="preserve"> (2021) claims that e-commerce can be conducted over computers, tablets, or smartphones, unlike traditional commercial transactions. This method creates a presence that pet breeders can utilize to provide an affordable </w:t>
       </w:r>
     </w:p>
     <w:p>
@@ -4269,7 +4357,15 @@
         <w:ind w:right="48" w:firstLine="710"/>
       </w:pPr>
       <w:r>
-        <w:t xml:space="preserve">An estimated four out of ten children are born into a family with domestic animals; 90 percent of all children live with a pet at some point during childhood. (Melson, 2011). It can undoubtedly demonstrate the impact of having pets around children and their families in general and how large and small creatures teach, thrill, and offer people a particular type of companionship. Strickland (2021) added that pets could help alleviate stress, encourage learning and nurturing, enhance heart health, and even assist children in developing their emotional and social abilities. </w:t>
+        <w:t>An estimated four out of ten children are born into a family with domestic animals; 90 percent of all children live with a pet at some point during childhood. (</w:t>
+      </w:r>
+      <w:proofErr w:type="spellStart"/>
+      <w:r>
+        <w:t>Melson</w:t>
+      </w:r>
+      <w:proofErr w:type="spellEnd"/>
+      <w:r>
+        <w:t xml:space="preserve">, 2011). It can undoubtedly demonstrate the impact of having pets around children and their families in general and how large and small creatures teach, thrill, and offer people a particular type of companionship. Strickland (2021) added that pets could help alleviate stress, encourage learning and nurturing, enhance heart health, and even assist children in developing their emotional and social abilities. </w:t>
       </w:r>
     </w:p>
     <w:p>
@@ -4291,7 +4387,15 @@
       </w:r>
       <w:r>
         <w:lastRenderedPageBreak/>
-        <w:t xml:space="preserve">has clear health, and an owner with proper ethics which is important to be fulfilled. In addition to that, Cosgrove (2023) stated that the Philippines has had a significant increase in pet interest, especially during the pandemic. According to the FCI, they had 20,329 registered members in 2020, which was up from 19,455 in 2019. In 2021, the number rose significantly to 27,415 registered members. The group estimates that there were 11.6 million dog owners in 2020, including owners of purebred and mixed-breed dogs. </w:t>
+        <w:t xml:space="preserve">has clear health, and an owner with proper ethics which is important to be fulfilled. In addition to that, Cosgrove (2023) stated that the Philippines has had a significant increase in </w:t>
+      </w:r>
+      <w:proofErr w:type="spellStart"/>
+      <w:r>
+        <w:t>pet</w:t>
+      </w:r>
+      <w:proofErr w:type="spellEnd"/>
+      <w:r>
+        <w:t xml:space="preserve"> interest, especially during the pandemic. According to the FCI, they had 20,329 registered members in 2020, which was up from 19,455 in 2019. In 2021, the number rose significantly to 27,415 registered members. The group estimates that there were 11.6 million dog owners in 2020, including owners of purebred and mixed-breed dogs. </w:t>
       </w:r>
       <w:r>
         <w:t>As</w:t>
@@ -4480,7 +4584,15 @@
         <w:ind w:right="48" w:firstLine="710"/>
       </w:pPr>
       <w:r>
-        <w:t>The platform only includes the following features: swiping of pets profile, communication between pet owners and breeders, transactions, tracking of orders, list of liked pet profiles, pets and services offered, and activity status.</w:t>
+        <w:t xml:space="preserve">The platform only includes the following features: swiping of </w:t>
+      </w:r>
+      <w:proofErr w:type="gramStart"/>
+      <w:r>
+        <w:t>pets</w:t>
+      </w:r>
+      <w:proofErr w:type="gramEnd"/>
+      <w:r>
+        <w:t xml:space="preserve"> profile, communication between pet owners and breeders, transactions, tracking of orders, list of liked pet profiles, pets and services offered, and activity status.</w:t>
       </w:r>
     </w:p>
     <w:p>
@@ -4611,7 +4723,15 @@
         <w:t xml:space="preserve">Pet Owners. </w:t>
       </w:r>
       <w:r>
-        <w:t xml:space="preserve">The pet owners will be the ones who will stand to benefit the most from this study. They will have the option to search for the product/services that they need to acquire easily on the grounds that they do not have to go to various pet breeders/veterinarians shops any longer to search for a specific product. </w:t>
+        <w:t>The pet owners will be the ones who will stand to benefit the most from this study. They will have the option to search for the product/services that they need to acquire easily on the grounds that they do not have to go to various pet breeders/</w:t>
+      </w:r>
+      <w:proofErr w:type="gramStart"/>
+      <w:r>
+        <w:t>veterinarians</w:t>
+      </w:r>
+      <w:proofErr w:type="gramEnd"/>
+      <w:r>
+        <w:t xml:space="preserve"> shops any longer to search for a specific product. </w:t>
       </w:r>
     </w:p>
     <w:p>
@@ -4633,7 +4753,15 @@
         <w:t xml:space="preserve">Pet breeders. </w:t>
       </w:r>
       <w:r>
-        <w:t>The pet breeders will stand to benefit from this study. Their products and services will have a place to advertise and be seen more frequently by online customers since it will be included in the application in the event that they sell the product that the pet owners is looking for.</w:t>
+        <w:t xml:space="preserve">The pet breeders will stand to benefit from this study. Their products and services will have a place to advertise and be seen more frequently by online customers since it will be included in the application in the event that they sell the product that the pet owners </w:t>
+      </w:r>
+      <w:proofErr w:type="gramStart"/>
+      <w:r>
+        <w:t>is</w:t>
+      </w:r>
+      <w:proofErr w:type="gramEnd"/>
+      <w:r>
+        <w:t xml:space="preserve"> looking for.</w:t>
       </w:r>
     </w:p>
     <w:p>
@@ -4900,10 +5028,7 @@
         </w:rPr>
       </w:pPr>
       <w:r>
-        <w:t xml:space="preserve">Figure 1 </w:t>
-      </w:r>
-      <w:r>
-        <w:t xml:space="preserve">shows that the proponents decided to gather the information that is needed in developing an application for the benefit of Pet Owners and Pet Breeders. The inputs are the data about the useful features of the existing e-commerce and dating platforms, data and processes of pet breeding services, the mechanism for verification and validation of pet breeders, pet owners, and transactions, the machine learning of dating apps, and the techniques to search and filter products based on user choices and recommendation algorithms to identify top-selling products. </w:t>
+        <w:t xml:space="preserve">Figure 1 shows that the proponents decided to gather the information that is needed in developing an application for the benefit of Pet Owners and Pet Breeders. The inputs are the data about the useful features of the existing e-commerce and dating platforms, data and processes of pet breeding services, the mechanism for verification and validation of pet breeders, pet owners, and transactions, the machine learning of dating apps, and the techniques to search and filter products based on user choices and recommendation algorithms to identify top-selling products. </w:t>
       </w:r>
     </w:p>
     <w:p>
@@ -5254,7 +5379,21 @@
         <w:rPr>
           <w:color w:val="auto"/>
         </w:rPr>
-        <w:t xml:space="preserve">Organizational adaptation theory states that organizational adaptation is necessary to correct imbalances and improve inefficient processes within an organization and how the organization works. Implementing changes in an organization's procedures and culture to adapt or anticipate changes in the market or legal landscape the organization operates.  It can be reactive, or it can be precautionary. Changes do not have to be caused by external factors but by an organization's initiative to anticipate a difference in the market or field (Purna, 2017).  </w:t>
+        <w:t>Organizational adaptation theory states that organizational adaptation is necessary to correct imbalances and improve inefficient processes within an organization and how the organization works. Implementing changes in an organization's procedures and culture to adapt or anticipate changes in the market or legal landscape the organization operates.  It can be reactive, or it can be precautionary. Changes do not have to be caused by external factors but by an organization's initiative to anticipate a difference in the market or field (</w:t>
+      </w:r>
+      <w:proofErr w:type="spellStart"/>
+      <w:r>
+        <w:rPr>
+          <w:color w:val="auto"/>
+        </w:rPr>
+        <w:t>Purna</w:t>
+      </w:r>
+      <w:proofErr w:type="spellEnd"/>
+      <w:r>
+        <w:rPr>
+          <w:color w:val="auto"/>
+        </w:rPr>
+        <w:t xml:space="preserve">, 2017).  </w:t>
       </w:r>
     </w:p>
     <w:p>
@@ -5456,7 +5595,35 @@
         <w:rPr>
           <w:color w:val="auto"/>
         </w:rPr>
-        <w:t xml:space="preserve">Satisfaction with a learning system has been observed to be conveyed by the relationship between usefulness, validation, and the quality of resources and the intention to pursue it (Joo &amp; Choi, 2016) i.e. users’ intent to prosecute is determined by their satisfaction with previous use, the self-efficacy of the internet, and their expectations of the results. The outcome of expectations, in turn, was found to be influenced by satisfaction with previous use and previously perceived confirmation (Hsu et al., 2004; Lin et al., 2022). According to Wu et al. (2020), Lin et al., 2022, online impulse buying is an unexpected individual behavior with a strong interaction with online stores for spontaneous purchases. The study identified a specific buying process for the same by listing three key elements to the process viz. perceived risk, online store design, and buyer’s mental health. Additionally, the study defined the design of online stores according to the theory of </w:t>
+        <w:t>Satisfaction with a learning system has been observed to be conveyed by the relationship between usefulness, validation, and the quality of resources and the intention to pursue it (</w:t>
+      </w:r>
+      <w:proofErr w:type="spellStart"/>
+      <w:r>
+        <w:rPr>
+          <w:color w:val="auto"/>
+        </w:rPr>
+        <w:t>Joo</w:t>
+      </w:r>
+      <w:proofErr w:type="spellEnd"/>
+      <w:r>
+        <w:rPr>
+          <w:color w:val="auto"/>
+        </w:rPr>
+        <w:t xml:space="preserve"> &amp; Choi, 2016) </w:t>
+      </w:r>
+      <w:proofErr w:type="gramStart"/>
+      <w:r>
+        <w:rPr>
+          <w:color w:val="auto"/>
+        </w:rPr>
+        <w:t>i.e.</w:t>
+      </w:r>
+      <w:proofErr w:type="gramEnd"/>
+      <w:r>
+        <w:rPr>
+          <w:color w:val="auto"/>
+        </w:rPr>
+        <w:t xml:space="preserve"> users’ intent to prosecute is determined by their satisfaction with previous use, the self-efficacy of the internet, and their expectations of the results. The outcome of expectations, in turn, was found to be influenced by satisfaction with previous use and previously perceived confirmation (Hsu et al., 2004; Lin et al., 2022). According to Wu et al. (2020), Lin et al., 2022, online impulse buying is an unexpected individual behavior with a strong interaction with online stores for spontaneous purchases. The study identified a specific buying process for the same by listing three key elements to the process viz. perceived risk, online store design, and buyer’s mental health. Additionally, the study defined the design of online stores according to the theory of </w:t>
       </w:r>
       <w:r>
         <w:rPr>
@@ -5590,11 +5757,33 @@
         </w:rPr>
         <w:tab/>
       </w:r>
-      <w:r>
-        <w:rPr>
-          <w:color w:val="auto"/>
-        </w:rPr>
-        <w:t>Casciotti et al., (2021) mentioned that animals could impact the physical health of every person. Improving heart health by decreasing blood pressure and regulating the heart rate during stressful situations. Children's exposure to companion animals may also ease anxiety. Since the late 1970s, scientific evidence has accumulated showing that pet ownership can have positive effects on people’s physical and mental wellbeing. (Wells, 2019). According to Cleveland Clinic, Cardiovascular disease is a group of diseases affecting your heart and blood vessels. These diseases can affect one or many parts of your heart and/or blood vessels. A person may be symptomatic (physically experiencing the disease) or asymptomatic (not feeling anything at all). So, finding a way of both reducing the risk of developing Cardiovascular Disease and enhancing recovery is therefore of utmost importance.</w:t>
+      <w:proofErr w:type="spellStart"/>
+      <w:r>
+        <w:rPr>
+          <w:color w:val="auto"/>
+        </w:rPr>
+        <w:t>Casciotti</w:t>
+      </w:r>
+      <w:proofErr w:type="spellEnd"/>
+      <w:r>
+        <w:rPr>
+          <w:color w:val="auto"/>
+        </w:rPr>
+        <w:t xml:space="preserve"> et al., (2021) mentioned that animals could impact the physical health of every person. Improving heart health by decreasing blood pressure and regulating the heart rate during stressful situations. Children's exposure to companion animals may also ease anxiety. Since the late 1970s, scientific evidence has accumulated showing that pet ownership can have positive effects on people’s physical and mental wellbeing. (Wells, 2019). According to Cleveland Clinic, Cardiovascular disease is a group of diseases affecting your heart and blood vessels. These diseases can affect one or many parts of your heart and/or blood vessels. A person may be symptomatic (physically experiencing the disease) or asymptomatic (not feeling anything at all). So, finding a way of both reducing the risk of developing </w:t>
+      </w:r>
+      <w:proofErr w:type="gramStart"/>
+      <w:r>
+        <w:rPr>
+          <w:color w:val="auto"/>
+        </w:rPr>
+        <w:t>Cardiovascular Disease</w:t>
+      </w:r>
+      <w:proofErr w:type="gramEnd"/>
+      <w:r>
+        <w:rPr>
+          <w:color w:val="auto"/>
+        </w:rPr>
+        <w:t xml:space="preserve"> and enhancing recovery is therefore of utmost importance.</w:t>
       </w:r>
     </w:p>
     <w:p>
@@ -5621,7 +5810,85 @@
         <w:rPr>
           <w:color w:val="auto"/>
         </w:rPr>
-        <w:t xml:space="preserve">Some studies point to a preventative role of pet ownership in the development of Cardiovascular Disease(Wells, 2019). For example, systolic blood pressure was found to be significantly lower in a sample of pet owners than non-owners attending an Australian screening clinic for heart disease, even when controlling for body mass index and other health-related variables. More Recently, an online study highlighted a lower risk of self-reported hypertension in dog owners than non-owners (Lentino, Visek, McDonnell, &amp; DiPietro, 2012), while a study on Chinese patients revealed a protective factor of pet ownership, and notably dog ownership, for Cardiovascular Disease(Zhi-Yong et al., 2017). More specific to the elderly population, Friedmann et al. (2013)  reported that the mere presence of a pet, and in particular a dog, improved ambulatory blood pressure in older (50–83 years) adults with hypertension.  </w:t>
+        <w:t xml:space="preserve">Some studies point to a preventative role of pet ownership in the development of Cardiovascular </w:t>
+      </w:r>
+      <w:proofErr w:type="gramStart"/>
+      <w:r>
+        <w:rPr>
+          <w:color w:val="auto"/>
+        </w:rPr>
+        <w:t>Disease(</w:t>
+      </w:r>
+      <w:proofErr w:type="gramEnd"/>
+      <w:r>
+        <w:rPr>
+          <w:color w:val="auto"/>
+        </w:rPr>
+        <w:t>Wells, 2019). For example, systolic blood pressure was found to be significantly lower in a sample of pet owners than non-owners attending an Australian screening clinic for heart disease, even when controlling for body mass index and other health-related variables. More Recently, an online study highlighted a lower risk of self-reported hypertension in dog owners than non-owners (</w:t>
+      </w:r>
+      <w:proofErr w:type="spellStart"/>
+      <w:r>
+        <w:rPr>
+          <w:color w:val="auto"/>
+        </w:rPr>
+        <w:t>Lentino</w:t>
+      </w:r>
+      <w:proofErr w:type="spellEnd"/>
+      <w:r>
+        <w:rPr>
+          <w:color w:val="auto"/>
+        </w:rPr>
+        <w:t xml:space="preserve">, </w:t>
+      </w:r>
+      <w:proofErr w:type="spellStart"/>
+      <w:r>
+        <w:rPr>
+          <w:color w:val="auto"/>
+        </w:rPr>
+        <w:t>Visek</w:t>
+      </w:r>
+      <w:proofErr w:type="spellEnd"/>
+      <w:r>
+        <w:rPr>
+          <w:color w:val="auto"/>
+        </w:rPr>
+        <w:t xml:space="preserve">, McDonnell, &amp; DiPietro, 2012), while a study on Chinese patients revealed a protective factor of pet ownership, and notably dog ownership, for Cardiovascular </w:t>
+      </w:r>
+      <w:proofErr w:type="gramStart"/>
+      <w:r>
+        <w:rPr>
+          <w:color w:val="auto"/>
+        </w:rPr>
+        <w:t>Disease(</w:t>
+      </w:r>
+      <w:proofErr w:type="spellStart"/>
+      <w:proofErr w:type="gramEnd"/>
+      <w:r>
+        <w:rPr>
+          <w:color w:val="auto"/>
+        </w:rPr>
+        <w:t>Zhi</w:t>
+      </w:r>
+      <w:proofErr w:type="spellEnd"/>
+      <w:r>
+        <w:rPr>
+          <w:color w:val="auto"/>
+        </w:rPr>
+        <w:t>-Yong et al., 2017). More specific to the elderly population, Friedmann et al. (2013</w:t>
+      </w:r>
+      <w:proofErr w:type="gramStart"/>
+      <w:r>
+        <w:rPr>
+          <w:color w:val="auto"/>
+        </w:rPr>
+        <w:t>)  reported</w:t>
+      </w:r>
+      <w:proofErr w:type="gramEnd"/>
+      <w:r>
+        <w:rPr>
+          <w:color w:val="auto"/>
+        </w:rPr>
+        <w:t xml:space="preserve"> that the mere presence of a pet, and in particular a dog, improved ambulatory blood pressure in older (50–83 years) adults with hypertension.  </w:t>
       </w:r>
     </w:p>
     <w:p>
@@ -5648,7 +5915,35 @@
         <w:rPr>
           <w:color w:val="auto"/>
         </w:rPr>
-        <w:t>Animal breeding is a method of controlling the propagation of domestic animals in order to improve desirable qualities. (Freeman, 2017). Freeman also states that humans have been modifying domesticated animals for centuries to better suit their needs. According to Yourgenome (2021), selective breeding is a breeding method that involves choosing certain wellsprings that have particular traits to breed together and produce offspring with more desirable traits. - Animal breeding is described as mating good quality animals to produce highly productive and suitable animals to enhance the overall performance of the next generations and to improve production and profitability. (Vikaspedia, 2021).</w:t>
+        <w:t xml:space="preserve">Animal breeding is a method of controlling the propagation of domestic animals in order to improve desirable qualities. (Freeman, 2017). Freeman also states that humans have been modifying domesticated animals for centuries to better suit their needs. According to </w:t>
+      </w:r>
+      <w:proofErr w:type="spellStart"/>
+      <w:r>
+        <w:rPr>
+          <w:color w:val="auto"/>
+        </w:rPr>
+        <w:t>Yourgenome</w:t>
+      </w:r>
+      <w:proofErr w:type="spellEnd"/>
+      <w:r>
+        <w:rPr>
+          <w:color w:val="auto"/>
+        </w:rPr>
+        <w:t xml:space="preserve"> (2021), selective breeding is a breeding method that involves choosing certain wellsprings that have particular traits to breed together and produce offspring with more desirable traits. - Animal breeding is described as mating good quality animals to produce highly productive and suitable animals to enhance the overall performance of the next generations and to improve production and profitability. (</w:t>
+      </w:r>
+      <w:proofErr w:type="spellStart"/>
+      <w:r>
+        <w:rPr>
+          <w:color w:val="auto"/>
+        </w:rPr>
+        <w:t>Vikaspedia</w:t>
+      </w:r>
+      <w:proofErr w:type="spellEnd"/>
+      <w:r>
+        <w:rPr>
+          <w:color w:val="auto"/>
+        </w:rPr>
+        <w:t>, 2021).</w:t>
       </w:r>
     </w:p>
     <w:p>
@@ -5675,7 +5970,21 @@
         <w:rPr>
           <w:color w:val="auto"/>
         </w:rPr>
-        <w:t xml:space="preserve">According to the Michigan Behavioral Risk Factor. (2005) survey, roughly 60% of dog walkers met the criteria for regular leisure-time physical activity compared with 45% for non-dog owners and dog owners who do not walk their dog. Heeckeren (2021) indicated that having a feline friend can reduce the risk of death due to cardiovascular illnesses like stroke and heart attack. In addition, the Human-Animal Bond Research Institute (HABRI) also stated that people without cats have a 40% higher relevant risk of heart attack than non-cat owners.  Today, as the pandemic </w:t>
+        <w:t xml:space="preserve">According to the Michigan Behavioral Risk Factor. (2005) survey, roughly 60% of dog walkers met the criteria for regular leisure-time physical activity compared with 45% for non-dog owners and dog owners who do not walk their dog. </w:t>
+      </w:r>
+      <w:proofErr w:type="spellStart"/>
+      <w:r>
+        <w:rPr>
+          <w:color w:val="auto"/>
+        </w:rPr>
+        <w:t>Heeckeren</w:t>
+      </w:r>
+      <w:proofErr w:type="spellEnd"/>
+      <w:r>
+        <w:rPr>
+          <w:color w:val="auto"/>
+        </w:rPr>
+        <w:t xml:space="preserve"> (2021) indicated that having a feline friend can reduce the risk of death due to cardiovascular illnesses like stroke and heart attack. In addition, the Human-Animal Bond Research Institute (HABRI) also stated that people without cats have a 40% higher relevant risk of heart attack than non-cat owners.  Today, as the pandemic </w:t>
       </w:r>
       <w:r>
         <w:rPr>
@@ -5768,8 +6077,13 @@
           <w:color w:val="auto"/>
         </w:rPr>
       </w:pPr>
-      <w:r>
-        <w:t xml:space="preserve">Englar et al., (2021) stated that dog breeders that have apparent lack of training in theriogenology among veterinarians was a primary concern. Both dog breeders and cat breeders felt sidelined from patient care when veterinarians were dismissive, made assumptions about their character or motivation for breeding, or expressed disapproval of mating companion animals for profit.   </w:t>
+      <w:proofErr w:type="spellStart"/>
+      <w:r>
+        <w:t>Englar</w:t>
+      </w:r>
+      <w:proofErr w:type="spellEnd"/>
+      <w:r>
+        <w:t xml:space="preserve"> et al., (2021) stated that dog breeders that have apparent lack of training in theriogenology among veterinarians was a primary concern. Both dog breeders and cat breeders felt sidelined from patient care when veterinarians were dismissive, made assumptions about their character or motivation for breeding, or expressed disapproval of mating companion animals for profit.   </w:t>
       </w:r>
     </w:p>
     <w:p>
@@ -5895,19 +6209,69 @@
         <w:rPr>
           <w:color w:val="auto"/>
         </w:rPr>
-        <w:t xml:space="preserve">On the other hand, the research on Pet Business Strategy and Service Design in Internet Economy by Fengfeng Jian, Jie Tan, and Yuntian Bi (researchgate, 2021) talks about business approaches of the pet industry under the Web economy. The Internet economy enhances the allocation of resources, improves the application rate, separates products and businesses, avoids the direct connection between business interests and products, and avoids overcapacity. It is transforming the means of production, with advanced science and technology being the most important means. </w:t>
-      </w:r>
-      <w:r>
-        <w:rPr>
-          <w:color w:val="auto"/>
-        </w:rPr>
-        <w:t>Pet Business Strategy and Service Design in Internet Economy</w:t>
-      </w:r>
-      <w:r>
-        <w:rPr>
-          <w:color w:val="auto"/>
-        </w:rPr>
-        <w:t xml:space="preserve"> </w:t>
+        <w:t xml:space="preserve">On the other hand, the research on Pet Business Strategy and Service Design in Internet Economy by </w:t>
+      </w:r>
+      <w:proofErr w:type="spellStart"/>
+      <w:r>
+        <w:rPr>
+          <w:color w:val="auto"/>
+        </w:rPr>
+        <w:t>Fengfeng</w:t>
+      </w:r>
+      <w:proofErr w:type="spellEnd"/>
+      <w:r>
+        <w:rPr>
+          <w:color w:val="auto"/>
+        </w:rPr>
+        <w:t xml:space="preserve"> Jian, </w:t>
+      </w:r>
+      <w:proofErr w:type="spellStart"/>
+      <w:r>
+        <w:rPr>
+          <w:color w:val="auto"/>
+        </w:rPr>
+        <w:t>Jie</w:t>
+      </w:r>
+      <w:proofErr w:type="spellEnd"/>
+      <w:r>
+        <w:rPr>
+          <w:color w:val="auto"/>
+        </w:rPr>
+        <w:t xml:space="preserve"> Tan, and </w:t>
+      </w:r>
+      <w:proofErr w:type="spellStart"/>
+      <w:r>
+        <w:rPr>
+          <w:color w:val="auto"/>
+        </w:rPr>
+        <w:t>Yuntian</w:t>
+      </w:r>
+      <w:proofErr w:type="spellEnd"/>
+      <w:r>
+        <w:rPr>
+          <w:color w:val="auto"/>
+        </w:rPr>
+        <w:t xml:space="preserve"> Bi (</w:t>
+      </w:r>
+      <w:proofErr w:type="spellStart"/>
+      <w:r>
+        <w:rPr>
+          <w:color w:val="auto"/>
+        </w:rPr>
+        <w:t>researchgate</w:t>
+      </w:r>
+      <w:proofErr w:type="spellEnd"/>
+      <w:r>
+        <w:rPr>
+          <w:color w:val="auto"/>
+        </w:rPr>
+        <w:t xml:space="preserve">, 2021) talks about business approaches of the pet industry under the Web economy. The Internet economy enhances the allocation of resources, improves the application rate, separates products and businesses, avoids the direct connection between business interests and products, and avoids overcapacity. It is transforming the means of production, with advanced science and technology being the most important means. </w:t>
+      </w:r>
+      <w:r>
+        <w:rPr>
+          <w:color w:val="auto"/>
+        </w:rPr>
+        <w:t xml:space="preserve">Pet Business Strategy and Service Design in Internet Economy </w:t>
       </w:r>
       <w:r>
         <w:rPr>
@@ -5953,7 +6317,21 @@
           <w:color w:val="auto"/>
         </w:rPr>
         <w:lastRenderedPageBreak/>
-        <w:t xml:space="preserve">medication for their pets. The demand from pet owners for electronic media for accessible pet care services and procurement of pet supplies shows pet care providers have an opportunity to adopt new online technologies such as electronic commerce (e-commerce) and mobile commerce (mcommerce). </w:t>
+        <w:t>medication for their pets. The demand from pet owners for electronic media for accessible pet care services and procurement of pet supplies shows pet care providers have an opportunity to adopt new online technologies such as electronic commerce (e-commerce) and mobile commerce (</w:t>
+      </w:r>
+      <w:proofErr w:type="spellStart"/>
+      <w:r>
+        <w:rPr>
+          <w:color w:val="auto"/>
+        </w:rPr>
+        <w:t>mcommerce</w:t>
+      </w:r>
+      <w:proofErr w:type="spellEnd"/>
+      <w:r>
+        <w:rPr>
+          <w:color w:val="auto"/>
+        </w:rPr>
+        <w:t xml:space="preserve">). </w:t>
       </w:r>
     </w:p>
     <w:p>
@@ -5980,7 +6358,35 @@
         <w:rPr>
           <w:color w:val="auto"/>
         </w:rPr>
-        <w:t>As the proposed application includes a group of pet breeders and businessmen who sell other pet services, one famous application it could take inspiration from is Shopee. It is the leading e-commerce platform in Southeast Asia and Taiwan. It creates a big community for buyers and sellers. According to Torok, L. (2021), it offers a wide variety of products from electronics to beauty. Shopee is an online e-commerce application for buying and selling through mobile easily and quickly. Shopee offers a variety of products ranging from fashion products to products for daily needs which comes in two forms; a website application, and also available as a mobile application to make it easier for users to do online shopping without having to open a website through a computer device (Wardhani, 2018).</w:t>
+        <w:t xml:space="preserve">As the proposed application includes a group of pet breeders and businessmen who sell other pet services, one famous application it could take inspiration from is Shopee. It is the leading e-commerce platform in Southeast Asia and Taiwan. It creates a big community for buyers and sellers. According to </w:t>
+      </w:r>
+      <w:proofErr w:type="spellStart"/>
+      <w:r>
+        <w:rPr>
+          <w:color w:val="auto"/>
+        </w:rPr>
+        <w:t>Torok</w:t>
+      </w:r>
+      <w:proofErr w:type="spellEnd"/>
+      <w:r>
+        <w:rPr>
+          <w:color w:val="auto"/>
+        </w:rPr>
+        <w:t>, L. (2021), it offers a wide variety of products from electronics to beauty. Shopee is an online e-commerce application for buying and selling through mobile easily and quickly. Shopee offers a variety of products ranging from fashion products to products for daily needs which comes in two forms; a website application, and also available as a mobile application to make it easier for users to do online shopping without having to open a website through a computer device (</w:t>
+      </w:r>
+      <w:proofErr w:type="spellStart"/>
+      <w:r>
+        <w:rPr>
+          <w:color w:val="auto"/>
+        </w:rPr>
+        <w:t>Wardhani</w:t>
+      </w:r>
+      <w:proofErr w:type="spellEnd"/>
+      <w:r>
+        <w:rPr>
+          <w:color w:val="auto"/>
+        </w:rPr>
+        <w:t>, 2018).</w:t>
       </w:r>
     </w:p>
     <w:p>
@@ -6046,7 +6452,21 @@
         <w:rPr>
           <w:color w:val="auto"/>
         </w:rPr>
-        <w:t xml:space="preserve"> been devasted by the pandemic. In the months ahead, one organization whose aim is to assist individuals in finding lodging hopes to reinvent its position. Trivago (TRIV) is a search engine that assists consumers in finding lodging and then charges the hotels and online travel companies who provide it, has seen a significant drop in business as a result of the pandemic. (Salzman, 2020). According to Jet (2017), Trivago is a hotel metasearch service that swiftly sifts through the metadata of hotel sites and other travel booking portals to get the best bargain in seconds. Trivago, like Kayak and Google Flights, does not allow the user to book directly but instead redirects users to the hotel's website or a booking site (such as Expedia, Cancelon, etc.) to begin the reservation process. When the user book a hotel room, and Trivago gets a modest referral fee. The Trivago website serves as a metasearch site rather than a direct booking site. If a customer clicks on an offer, customers are taken to the booking site where they complete the booking.</w:t>
+        <w:t xml:space="preserve"> been devasted by the pandemic. In the months ahead, one organization whose aim is to assist individuals in finding lodging hopes to reinvent its position. Trivago (TRIV) is a search engine that assists consumers in finding lodging and then charges the hotels and online travel companies who provide it, has seen a significant drop in business as a result of the pandemic. (Salzman, 2020). According to Jet (2017), Trivago is a hotel metasearch service that swiftly sifts through the metadata of hotel sites and other travel booking portals to get the best bargain in seconds. Trivago, like Kayak and Google Flights, does not allow the user to book directly but instead redirects users to the hotel's website or a booking site (such as Expedia, </w:t>
+      </w:r>
+      <w:proofErr w:type="spellStart"/>
+      <w:r>
+        <w:rPr>
+          <w:color w:val="auto"/>
+        </w:rPr>
+        <w:t>Cancelon</w:t>
+      </w:r>
+      <w:proofErr w:type="spellEnd"/>
+      <w:r>
+        <w:rPr>
+          <w:color w:val="auto"/>
+        </w:rPr>
+        <w:t>, etc.) to begin the reservation process. When the user book a hotel room, and Trivago gets a modest referral fee. The Trivago website serves as a metasearch site rather than a direct booking site. If a customer clicks on an offer, customers are taken to the booking site where they complete the booking.</w:t>
       </w:r>
     </w:p>
     <w:p>
@@ -6073,14 +6493,42 @@
         <w:rPr>
           <w:color w:val="auto"/>
         </w:rPr>
-        <w:t xml:space="preserve">Overall, these related studies show different solutions to the problems in the pet industry. However, The studies considered in this review had a range of important limitations which must be acknowledged to include them in this study to provide a solution. The one thing that makes this </w:t>
+        <w:t xml:space="preserve">Overall, these related studies show different solutions to the problems in the pet industry. However, </w:t>
+      </w:r>
+      <w:proofErr w:type="gramStart"/>
+      <w:r>
+        <w:rPr>
+          <w:color w:val="auto"/>
+        </w:rPr>
+        <w:t>The</w:t>
+      </w:r>
+      <w:proofErr w:type="gramEnd"/>
+      <w:r>
+        <w:rPr>
+          <w:color w:val="auto"/>
+        </w:rPr>
+        <w:t xml:space="preserve"> studies considered in this review had a range of important limitations which must be acknowledged to include them in this study to provide a solution. The one thing that makes this </w:t>
       </w:r>
       <w:r>
         <w:rPr>
           <w:color w:val="auto"/>
         </w:rPr>
         <w:lastRenderedPageBreak/>
-        <w:t>study unique compared to other previous studies is that they do not include professional shooters who will help the pet owners during the mating process. This study aims to develop a mobile platform that serves as a medium for the pet owners to find their pets suitable mates, market breeders products, and shooters services.</w:t>
+        <w:t xml:space="preserve">study unique compared to other previous studies is that they do not include professional shooters who will help the pet owners during the mating process. This study aims to develop a mobile platform that serves as a medium for the pet owners to find their pets suitable mates, market </w:t>
+      </w:r>
+      <w:proofErr w:type="gramStart"/>
+      <w:r>
+        <w:rPr>
+          <w:color w:val="auto"/>
+        </w:rPr>
+        <w:t>breeders</w:t>
+      </w:r>
+      <w:proofErr w:type="gramEnd"/>
+      <w:r>
+        <w:rPr>
+          <w:color w:val="auto"/>
+        </w:rPr>
+        <w:t xml:space="preserve"> products, and shooters services.</w:t>
       </w:r>
     </w:p>
     <w:p>
@@ -6471,7 +6919,39 @@
                 <w:sz w:val="18"/>
                 <w:szCs w:val="18"/>
               </w:rPr>
-              <w:t>https://journal s.sagepub.co m/doi/full/10.</w:t>
+              <w:t xml:space="preserve">https://journal </w:t>
+            </w:r>
+            <w:proofErr w:type="gramStart"/>
+            <w:r>
+              <w:rPr>
+                <w:sz w:val="18"/>
+                <w:szCs w:val="18"/>
+              </w:rPr>
+              <w:t>s.sagepub.co</w:t>
+            </w:r>
+            <w:proofErr w:type="gramEnd"/>
+            <w:r>
+              <w:rPr>
+                <w:sz w:val="18"/>
+                <w:szCs w:val="18"/>
+              </w:rPr>
+              <w:t xml:space="preserve"> m/</w:t>
+            </w:r>
+            <w:proofErr w:type="spellStart"/>
+            <w:r>
+              <w:rPr>
+                <w:sz w:val="18"/>
+                <w:szCs w:val="18"/>
+              </w:rPr>
+              <w:t>doi</w:t>
+            </w:r>
+            <w:proofErr w:type="spellEnd"/>
+            <w:r>
+              <w:rPr>
+                <w:sz w:val="18"/>
+                <w:szCs w:val="18"/>
+              </w:rPr>
+              <w:t>/full/10.</w:t>
             </w:r>
           </w:p>
           <w:p>
@@ -7240,12 +7720,39 @@
                 <w:szCs w:val="18"/>
               </w:rPr>
             </w:pPr>
+            <w:proofErr w:type="spellStart"/>
+            <w:proofErr w:type="gramStart"/>
             <w:r>
               <w:rPr>
                 <w:sz w:val="18"/>
                 <w:szCs w:val="18"/>
               </w:rPr>
-              <w:t xml:space="preserve">Name:What is Shoppee </w:t>
+              <w:t>Name:What</w:t>
+            </w:r>
+            <w:proofErr w:type="spellEnd"/>
+            <w:proofErr w:type="gramEnd"/>
+            <w:r>
+              <w:rPr>
+                <w:sz w:val="18"/>
+                <w:szCs w:val="18"/>
+              </w:rPr>
+              <w:t xml:space="preserve"> is </w:t>
+            </w:r>
+            <w:proofErr w:type="spellStart"/>
+            <w:r>
+              <w:rPr>
+                <w:sz w:val="18"/>
+                <w:szCs w:val="18"/>
+              </w:rPr>
+              <w:t>Shoppee</w:t>
+            </w:r>
+            <w:proofErr w:type="spellEnd"/>
+            <w:r>
+              <w:rPr>
+                <w:sz w:val="18"/>
+                <w:szCs w:val="18"/>
+              </w:rPr>
+              <w:t xml:space="preserve"> </w:t>
             </w:r>
           </w:p>
           <w:p>
@@ -7299,7 +7806,23 @@
                 <w:sz w:val="18"/>
                 <w:szCs w:val="18"/>
               </w:rPr>
-              <w:t xml:space="preserve">https://global eyez.net/what -shopee/ </w:t>
+              <w:t>https://global eyez.net/what -</w:t>
+            </w:r>
+            <w:proofErr w:type="spellStart"/>
+            <w:r>
+              <w:rPr>
+                <w:sz w:val="18"/>
+                <w:szCs w:val="18"/>
+              </w:rPr>
+              <w:t>shopee</w:t>
+            </w:r>
+            <w:proofErr w:type="spellEnd"/>
+            <w:r>
+              <w:rPr>
+                <w:sz w:val="18"/>
+                <w:szCs w:val="18"/>
+              </w:rPr>
+              <w:t xml:space="preserve">/ </w:t>
             </w:r>
           </w:p>
           <w:p>
@@ -7348,12 +7871,21 @@
                 <w:szCs w:val="18"/>
               </w:rPr>
             </w:pPr>
+            <w:proofErr w:type="spellStart"/>
             <w:r>
               <w:rPr>
                 <w:sz w:val="18"/>
                 <w:szCs w:val="18"/>
               </w:rPr>
-              <w:t xml:space="preserve">Torok Lili </w:t>
+              <w:t>Torok</w:t>
+            </w:r>
+            <w:proofErr w:type="spellEnd"/>
+            <w:r>
+              <w:rPr>
+                <w:sz w:val="18"/>
+                <w:szCs w:val="18"/>
+              </w:rPr>
+              <w:t xml:space="preserve"> Lili </w:t>
             </w:r>
           </w:p>
         </w:tc>
@@ -7939,12 +8471,23 @@
                 <w:szCs w:val="18"/>
               </w:rPr>
             </w:pPr>
+            <w:proofErr w:type="spellStart"/>
+            <w:proofErr w:type="gramStart"/>
             <w:r>
               <w:rPr>
                 <w:sz w:val="18"/>
                 <w:szCs w:val="18"/>
               </w:rPr>
-              <w:t xml:space="preserve">Name:About </w:t>
+              <w:t>Name:About</w:t>
+            </w:r>
+            <w:proofErr w:type="spellEnd"/>
+            <w:proofErr w:type="gramEnd"/>
+            <w:r>
+              <w:rPr>
+                <w:sz w:val="18"/>
+                <w:szCs w:val="18"/>
+              </w:rPr>
+              <w:t xml:space="preserve"> </w:t>
             </w:r>
           </w:p>
           <w:p>
@@ -8016,7 +8559,23 @@
                 <w:sz w:val="18"/>
                 <w:szCs w:val="18"/>
               </w:rPr>
-              <w:t xml:space="preserve">https://www.r over.com/abo ut-us/ </w:t>
+              <w:t xml:space="preserve">https://www.r over.com/abo </w:t>
+            </w:r>
+            <w:proofErr w:type="spellStart"/>
+            <w:r>
+              <w:rPr>
+                <w:sz w:val="18"/>
+                <w:szCs w:val="18"/>
+              </w:rPr>
+              <w:t>ut</w:t>
+            </w:r>
+            <w:proofErr w:type="spellEnd"/>
+            <w:r>
+              <w:rPr>
+                <w:sz w:val="18"/>
+                <w:szCs w:val="18"/>
+              </w:rPr>
+              <w:t xml:space="preserve">-us/ </w:t>
             </w:r>
           </w:p>
           <w:p>
@@ -8301,7 +8860,39 @@
                 <w:sz w:val="18"/>
                 <w:szCs w:val="18"/>
               </w:rPr>
-              <w:t xml:space="preserve">Mobile Applicatio n and Web Applicatio n </w:t>
+              <w:t xml:space="preserve">Mobile </w:t>
+            </w:r>
+            <w:proofErr w:type="spellStart"/>
+            <w:r>
+              <w:rPr>
+                <w:sz w:val="18"/>
+                <w:szCs w:val="18"/>
+              </w:rPr>
+              <w:t>Applicatio</w:t>
+            </w:r>
+            <w:proofErr w:type="spellEnd"/>
+            <w:r>
+              <w:rPr>
+                <w:sz w:val="18"/>
+                <w:szCs w:val="18"/>
+              </w:rPr>
+              <w:t xml:space="preserve"> n and Web </w:t>
+            </w:r>
+            <w:proofErr w:type="spellStart"/>
+            <w:r>
+              <w:rPr>
+                <w:sz w:val="18"/>
+                <w:szCs w:val="18"/>
+              </w:rPr>
+              <w:t>Applicatio</w:t>
+            </w:r>
+            <w:proofErr w:type="spellEnd"/>
+            <w:r>
+              <w:rPr>
+                <w:sz w:val="18"/>
+                <w:szCs w:val="18"/>
+              </w:rPr>
+              <w:t xml:space="preserve"> n </w:t>
             </w:r>
           </w:p>
         </w:tc>
@@ -8799,7 +9390,39 @@
                 <w:sz w:val="18"/>
                 <w:szCs w:val="18"/>
               </w:rPr>
-              <w:t xml:space="preserve">https://www.f orbes.com/sit es/johnnyjet/ 2017/09/22/w hats-thedealwith%20trivago/? sh=5f69b598 415d </w:t>
+              <w:t>https://www.f orbes.com/sit es/</w:t>
+            </w:r>
+            <w:proofErr w:type="spellStart"/>
+            <w:r>
+              <w:rPr>
+                <w:sz w:val="18"/>
+                <w:szCs w:val="18"/>
+              </w:rPr>
+              <w:t>johnnyjet</w:t>
+            </w:r>
+            <w:proofErr w:type="spellEnd"/>
+            <w:r>
+              <w:rPr>
+                <w:sz w:val="18"/>
+                <w:szCs w:val="18"/>
+              </w:rPr>
+              <w:t xml:space="preserve">/ 2017/09/22/w hats-thedealwith%20trivago/? </w:t>
+            </w:r>
+            <w:proofErr w:type="spellStart"/>
+            <w:r>
+              <w:rPr>
+                <w:sz w:val="18"/>
+                <w:szCs w:val="18"/>
+              </w:rPr>
+              <w:t>sh</w:t>
+            </w:r>
+            <w:proofErr w:type="spellEnd"/>
+            <w:r>
+              <w:rPr>
+                <w:sz w:val="18"/>
+                <w:szCs w:val="18"/>
+              </w:rPr>
+              <w:t xml:space="preserve">=5f69b598 415d </w:t>
             </w:r>
           </w:p>
           <w:p>
@@ -9101,7 +9724,39 @@
                 <w:sz w:val="18"/>
                 <w:szCs w:val="18"/>
               </w:rPr>
-              <w:t xml:space="preserve">Mobile Applicatio n and Web Applicatio n </w:t>
+              <w:t xml:space="preserve">Mobile </w:t>
+            </w:r>
+            <w:proofErr w:type="spellStart"/>
+            <w:r>
+              <w:rPr>
+                <w:sz w:val="18"/>
+                <w:szCs w:val="18"/>
+              </w:rPr>
+              <w:t>Applicatio</w:t>
+            </w:r>
+            <w:proofErr w:type="spellEnd"/>
+            <w:r>
+              <w:rPr>
+                <w:sz w:val="18"/>
+                <w:szCs w:val="18"/>
+              </w:rPr>
+              <w:t xml:space="preserve"> n and Web </w:t>
+            </w:r>
+            <w:proofErr w:type="spellStart"/>
+            <w:r>
+              <w:rPr>
+                <w:sz w:val="18"/>
+                <w:szCs w:val="18"/>
+              </w:rPr>
+              <w:t>Applicatio</w:t>
+            </w:r>
+            <w:proofErr w:type="spellEnd"/>
+            <w:r>
+              <w:rPr>
+                <w:sz w:val="18"/>
+                <w:szCs w:val="18"/>
+              </w:rPr>
+              <w:t xml:space="preserve"> n </w:t>
             </w:r>
           </w:p>
         </w:tc>
@@ -9228,7 +9883,19 @@
         <w:rPr>
           <w:color w:val="auto"/>
         </w:rPr>
-        <w:t xml:space="preserve"> personalized recommendations based on owners' recent filtered and clicked preferences. Each swipe that is made by the owners is embedded in the algorithm that represents the possible characteristics of the user and when it’s a match, the system will automatically suggest a shooter that will help the newly matched fur parents during the mating process.  An in-app messaging feature is also offered to help pet owners, breeders, and shooters communicate with each other for smooth and faster transactions.</w:t>
+        <w:t xml:space="preserve"> personalized recommendations based on owner</w:t>
+      </w:r>
+      <w:r>
+        <w:rPr>
+          <w:color w:val="auto"/>
+        </w:rPr>
+        <w:t>’s</w:t>
+      </w:r>
+      <w:r>
+        <w:rPr>
+          <w:color w:val="auto"/>
+        </w:rPr>
+        <w:t xml:space="preserve"> recent filtered and clicked preferences. Each swipe that is made by the owners is embedded in the algorithm that represents the possible characteristics of the user and when it’s a match, the system will automatically suggest a shooter that will help the newly matched fur parents during the mating process.  An in-app messaging feature is also offered to help pet owners, breeders, and shooters communicate with each other for smooth and faster transactions.</w:t>
       </w:r>
     </w:p>
     <w:p>
@@ -9443,13 +10110,37 @@
         <w:rPr>
           <w:color w:val="auto"/>
         </w:rPr>
-        <w:t>users</w:t>
-      </w:r>
-      <w:r>
-        <w:rPr>
-          <w:color w:val="auto"/>
-        </w:rPr>
-        <w:t xml:space="preserve"> satisfaction. In agile process new features can be added easily by using multiple iterations.</w:t>
+        <w:t>user</w:t>
+      </w:r>
+      <w:r>
+        <w:rPr>
+          <w:color w:val="auto"/>
+        </w:rPr>
+        <w:t>’</w:t>
+      </w:r>
+      <w:r>
+        <w:rPr>
+          <w:color w:val="auto"/>
+        </w:rPr>
+        <w:t>s</w:t>
+      </w:r>
+      <w:r>
+        <w:rPr>
+          <w:color w:val="auto"/>
+        </w:rPr>
+        <w:t xml:space="preserve"> satisfaction. In agile process</w:t>
+      </w:r>
+      <w:r>
+        <w:rPr>
+          <w:color w:val="auto"/>
+        </w:rPr>
+        <w:t>,</w:t>
+      </w:r>
+      <w:r>
+        <w:rPr>
+          <w:color w:val="auto"/>
+        </w:rPr>
+        <w:t xml:space="preserve"> new features can be added easily by using multiple iterations.</w:t>
       </w:r>
     </w:p>
     <w:p>
@@ -9659,15 +10350,7 @@
           <w:color w:val="auto"/>
         </w:rPr>
         <w:lastRenderedPageBreak/>
-        <w:t>Requirements</w:t>
-      </w:r>
-      <w:r>
-        <w:rPr>
-          <w:b/>
-          <w:bCs/>
-          <w:color w:val="auto"/>
-        </w:rPr>
-        <w:t>.</w:t>
+        <w:t>Requirements.</w:t>
       </w:r>
       <w:r>
         <w:rPr>
@@ -9744,15 +10427,7 @@
           <w:bCs/>
           <w:color w:val="auto"/>
         </w:rPr>
-        <w:t>Design</w:t>
-      </w:r>
-      <w:r>
-        <w:rPr>
-          <w:b/>
-          <w:bCs/>
-          <w:color w:val="auto"/>
-        </w:rPr>
-        <w:t>.</w:t>
+        <w:t>Design.</w:t>
       </w:r>
       <w:r>
         <w:rPr>
@@ -9764,7 +10439,7 @@
         <w:rPr>
           <w:color w:val="auto"/>
         </w:rPr>
-        <w:t xml:space="preserve"> once the </w:t>
+        <w:t xml:space="preserve"> the </w:t>
       </w:r>
       <w:r>
         <w:rPr>
@@ -9835,15 +10510,7 @@
           <w:bCs/>
           <w:color w:val="auto"/>
         </w:rPr>
-        <w:t>Development</w:t>
-      </w:r>
-      <w:r>
-        <w:rPr>
-          <w:b/>
-          <w:bCs/>
-          <w:color w:val="auto"/>
-        </w:rPr>
-        <w:t>.</w:t>
+        <w:t>Development.</w:t>
       </w:r>
       <w:r>
         <w:rPr>
@@ -9879,7 +10546,13 @@
         <w:rPr>
           <w:color w:val="auto"/>
         </w:rPr>
-        <w:t>start developing</w:t>
+        <w:t>start</w:t>
+      </w:r>
+      <w:r>
+        <w:rPr>
+          <w:color w:val="auto"/>
+        </w:rPr>
+        <w:t xml:space="preserve"> developing</w:t>
       </w:r>
       <w:r>
         <w:rPr>
@@ -10186,13 +10859,7 @@
         <w:rPr>
           <w:color w:val="auto"/>
         </w:rPr>
-        <w:t>gather</w:t>
-      </w:r>
-      <w:r>
-        <w:rPr>
-          <w:color w:val="auto"/>
-        </w:rPr>
-        <w:t xml:space="preserve"> reviews from the users who have installed the application and take down notes on what requires an immediate modification to meet users' satisfaction.</w:t>
+        <w:t>gather reviews from the users who have installed the application and take down notes on what requires immediate modification to meet users' satisfaction.</w:t>
       </w:r>
     </w:p>
     <w:p>
@@ -10567,7 +11234,73 @@
         <w:rPr>
           <w:color w:val="auto"/>
         </w:rPr>
-        <w:t xml:space="preserve">Breed’s Key Partners are Pet Owners; Pet Owners, Pet Breeders, Pet Shooters, and also Veterinarians. In Key Activities, it is essential to gather data and conduct an e-survey to provide a solution to the existing problem that </w:t>
+        <w:t xml:space="preserve">Breed’s Key Partners are </w:t>
+      </w:r>
+      <w:r>
+        <w:rPr>
+          <w:color w:val="auto"/>
+        </w:rPr>
+        <w:t xml:space="preserve">the </w:t>
+      </w:r>
+      <w:r>
+        <w:rPr>
+          <w:color w:val="auto"/>
+        </w:rPr>
+        <w:t>Kennel Club of Cebu Inc. and Philippine Canine Club Inc</w:t>
+      </w:r>
+      <w:r>
+        <w:rPr>
+          <w:color w:val="auto"/>
+        </w:rPr>
+        <w:t>.</w:t>
+      </w:r>
+      <w:r>
+        <w:rPr>
+          <w:color w:val="auto"/>
+        </w:rPr>
+        <w:t xml:space="preserve"> These </w:t>
+      </w:r>
+      <w:r>
+        <w:rPr>
+          <w:color w:val="auto"/>
+        </w:rPr>
+        <w:t>organizations handle the registration of the growing number of pure-bred dogs in the Philippines.</w:t>
+      </w:r>
+      <w:r>
+        <w:rPr>
+          <w:color w:val="auto"/>
+        </w:rPr>
+        <w:t xml:space="preserve"> In Key Activities, </w:t>
+      </w:r>
+      <w:r>
+        <w:rPr>
+          <w:color w:val="auto"/>
+        </w:rPr>
+        <w:t>the proponents will have to identify and list down what are the activities that need to be completed to fulfill the application’s purpose.</w:t>
+      </w:r>
+      <w:r>
+        <w:rPr>
+          <w:color w:val="auto"/>
+        </w:rPr>
+        <w:t xml:space="preserve"> Therefore,</w:t>
+      </w:r>
+      <w:r>
+        <w:rPr>
+          <w:color w:val="auto"/>
+        </w:rPr>
+        <w:t xml:space="preserve"> </w:t>
+      </w:r>
+      <w:r>
+        <w:rPr>
+          <w:color w:val="auto"/>
+        </w:rPr>
+        <w:t>i</w:t>
+      </w:r>
+      <w:r>
+        <w:rPr>
+          <w:color w:val="auto"/>
+        </w:rPr>
+        <w:t xml:space="preserve">t is essential to gather data and conduct an e-survey to provide a solution to the existing problem that </w:t>
       </w:r>
       <w:r>
         <w:rPr>
@@ -10579,7 +11312,19 @@
         <w:rPr>
           <w:color w:val="auto"/>
         </w:rPr>
-        <w:t xml:space="preserve"> are trying to solve through our application. Additionally, in the value proposition, identifying the specific algorithm that will be used and other features to be added </w:t>
+        <w:t xml:space="preserve"> are trying to solve through our application. Additionally, in the value proposition, </w:t>
+      </w:r>
+      <w:r>
+        <w:rPr>
+          <w:color w:val="auto"/>
+        </w:rPr>
+        <w:t>the proponents identify</w:t>
+      </w:r>
+      <w:r>
+        <w:rPr>
+          <w:color w:val="auto"/>
+        </w:rPr>
+        <w:t xml:space="preserve"> the specific algorithm that will be used and other features to be added </w:t>
       </w:r>
       <w:r>
         <w:rPr>
@@ -10591,7 +11336,19 @@
         <w:rPr>
           <w:color w:val="auto"/>
         </w:rPr>
-        <w:t xml:space="preserve"> the application plays an important role to reach the </w:t>
+        <w:t xml:space="preserve"> the application </w:t>
+      </w:r>
+      <w:r>
+        <w:rPr>
+          <w:color w:val="auto"/>
+        </w:rPr>
+        <w:t xml:space="preserve">that </w:t>
+      </w:r>
+      <w:r>
+        <w:rPr>
+          <w:color w:val="auto"/>
+        </w:rPr>
+        <w:t xml:space="preserve">plays an important role to reach the </w:t>
       </w:r>
       <w:r>
         <w:rPr>
@@ -10689,7 +11446,7 @@
         <w:rPr>
           <w:color w:val="auto"/>
         </w:rPr>
-        <w:t>ratings, and user feedback/comments are highly taken into consideration</w:t>
+        <w:t>ratings and user feedback/comments are highly taken into consideration</w:t>
       </w:r>
       <w:r>
         <w:rPr>
@@ -10707,7 +11464,19 @@
         <w:rPr>
           <w:color w:val="auto"/>
         </w:rPr>
-        <w:t>to provide a best experience for the users</w:t>
+        <w:t xml:space="preserve">to provide </w:t>
+      </w:r>
+      <w:r>
+        <w:rPr>
+          <w:color w:val="auto"/>
+        </w:rPr>
+        <w:t>the</w:t>
+      </w:r>
+      <w:r>
+        <w:rPr>
+          <w:color w:val="auto"/>
+        </w:rPr>
+        <w:t xml:space="preserve"> best experience for the users</w:t>
       </w:r>
       <w:r>
         <w:rPr>
@@ -10753,6 +11522,447 @@
           <w:color w:val="auto"/>
         </w:rPr>
         <w:t>Here</w:t>
+      </w:r>
+      <w:r>
+        <w:rPr>
+          <w:color w:val="auto"/>
+        </w:rPr>
+        <w:t xml:space="preserve"> anyone who is a pet owner can register and use the application, other than that, </w:t>
+      </w:r>
+      <w:r>
+        <w:rPr>
+          <w:color w:val="auto"/>
+        </w:rPr>
+        <w:t>pet breeders, pet shooters, and a veterinarian who possesses documents to prove their legitimacy could also register in the application and may market their product or services.</w:t>
+      </w:r>
+    </w:p>
+    <w:p>
+      <w:pPr>
+        <w:spacing w:after="0" w:line="360" w:lineRule="auto"/>
+        <w:rPr>
+          <w:color w:val="auto"/>
+        </w:rPr>
+      </w:pPr>
+      <w:r>
+        <w:rPr>
+          <w:color w:val="auto"/>
+        </w:rPr>
+        <w:tab/>
+      </w:r>
+      <w:r>
+        <w:rPr>
+          <w:color w:val="auto"/>
+        </w:rPr>
+        <w:tab/>
+      </w:r>
+      <w:r>
+        <w:rPr>
+          <w:color w:val="auto"/>
+        </w:rPr>
+        <w:t xml:space="preserve">As for the Key Resources, the proponents list down which main inputs that </w:t>
+      </w:r>
+      <w:r>
+        <w:rPr>
+          <w:color w:val="auto"/>
+        </w:rPr>
+        <w:t>need</w:t>
+      </w:r>
+      <w:r>
+        <w:rPr>
+          <w:color w:val="auto"/>
+        </w:rPr>
+        <w:t xml:space="preserve"> to carry out Hi-Breed’s key activities in order to create the value proposition. Hi-Breed’s key activities </w:t>
+      </w:r>
+      <w:r>
+        <w:rPr>
+          <w:color w:val="auto"/>
+        </w:rPr>
+        <w:t>include</w:t>
+      </w:r>
+      <w:r>
+        <w:rPr>
+          <w:color w:val="auto"/>
+        </w:rPr>
+        <w:t xml:space="preserve">; </w:t>
+      </w:r>
+      <w:r>
+        <w:rPr>
+          <w:color w:val="auto"/>
+        </w:rPr>
+        <w:t>I</w:t>
+      </w:r>
+      <w:r>
+        <w:rPr>
+          <w:color w:val="auto"/>
+        </w:rPr>
+        <w:t xml:space="preserve">ntellectual </w:t>
+      </w:r>
+      <w:r>
+        <w:rPr>
+          <w:color w:val="auto"/>
+        </w:rPr>
+        <w:t>R</w:t>
+      </w:r>
+      <w:r>
+        <w:rPr>
+          <w:color w:val="auto"/>
+        </w:rPr>
+        <w:t>esources</w:t>
+      </w:r>
+      <w:r>
+        <w:rPr>
+          <w:color w:val="auto"/>
+        </w:rPr>
+        <w:t xml:space="preserve"> which </w:t>
+      </w:r>
+      <w:r>
+        <w:rPr>
+          <w:color w:val="auto"/>
+        </w:rPr>
+        <w:t>Hi-Breed</w:t>
+      </w:r>
+      <w:r>
+        <w:rPr>
+          <w:color w:val="auto"/>
+        </w:rPr>
+        <w:t xml:space="preserve"> depends on </w:t>
+      </w:r>
+      <w:r>
+        <w:rPr>
+          <w:color w:val="auto"/>
+        </w:rPr>
+        <w:t xml:space="preserve">existing </w:t>
+      </w:r>
+      <w:r>
+        <w:rPr>
+          <w:color w:val="auto"/>
+        </w:rPr>
+        <w:t>mechanisms</w:t>
+      </w:r>
+      <w:r>
+        <w:rPr>
+          <w:color w:val="auto"/>
+        </w:rPr>
+        <w:t xml:space="preserve"> and algorithm</w:t>
+      </w:r>
+      <w:r>
+        <w:rPr>
+          <w:color w:val="auto"/>
+        </w:rPr>
+        <w:t xml:space="preserve">s. Second is Human Resources, </w:t>
+      </w:r>
+      <w:r>
+        <w:rPr>
+          <w:color w:val="auto"/>
+        </w:rPr>
+        <w:t>which</w:t>
+      </w:r>
+      <w:r>
+        <w:rPr>
+          <w:color w:val="auto"/>
+        </w:rPr>
+        <w:t xml:space="preserve"> includes the developers that made this application possible and will do the regular application maintenance upon deployment. </w:t>
+      </w:r>
+      <w:r>
+        <w:rPr>
+          <w:color w:val="auto"/>
+        </w:rPr>
+        <w:t xml:space="preserve">Lastly, Financial Resources, </w:t>
+      </w:r>
+      <w:r>
+        <w:rPr>
+          <w:color w:val="auto"/>
+        </w:rPr>
+        <w:t xml:space="preserve">the most important resource is capital, this is </w:t>
+      </w:r>
+      <w:r>
+        <w:rPr>
+          <w:color w:val="auto"/>
+        </w:rPr>
+        <w:t xml:space="preserve">needed </w:t>
+      </w:r>
+      <w:r>
+        <w:rPr>
+          <w:color w:val="auto"/>
+        </w:rPr>
+        <w:t>during research and development</w:t>
+      </w:r>
+      <w:r>
+        <w:rPr>
+          <w:color w:val="auto"/>
+        </w:rPr>
+        <w:t xml:space="preserve"> because it is used for the expenses during the entire project</w:t>
+      </w:r>
+      <w:r>
+        <w:rPr>
+          <w:color w:val="auto"/>
+        </w:rPr>
+        <w:t>.</w:t>
+      </w:r>
+    </w:p>
+    <w:p>
+      <w:pPr>
+        <w:spacing w:after="0" w:line="360" w:lineRule="auto"/>
+        <w:rPr>
+          <w:color w:val="auto"/>
+        </w:rPr>
+      </w:pPr>
+      <w:r>
+        <w:rPr>
+          <w:color w:val="auto"/>
+        </w:rPr>
+        <w:tab/>
+      </w:r>
+      <w:r>
+        <w:rPr>
+          <w:color w:val="auto"/>
+        </w:rPr>
+        <w:tab/>
+        <w:t xml:space="preserve">For the Cost Structure, </w:t>
+      </w:r>
+      <w:r>
+        <w:rPr>
+          <w:color w:val="auto"/>
+        </w:rPr>
+        <w:t>the proponents identify all the costs associated with operating the business model. Here, the proponents will spend on the maintenance of the system</w:t>
+      </w:r>
+      <w:r>
+        <w:rPr>
+          <w:color w:val="auto"/>
+        </w:rPr>
+        <w:t xml:space="preserve"> to make sure that all of the bugs that are reported will </w:t>
+      </w:r>
+      <w:r>
+        <w:rPr>
+          <w:color w:val="auto"/>
+        </w:rPr>
+        <w:t xml:space="preserve">be </w:t>
+      </w:r>
+      <w:r>
+        <w:rPr>
+          <w:color w:val="auto"/>
+        </w:rPr>
+        <w:t>immediately fixed</w:t>
+      </w:r>
+      <w:r>
+        <w:rPr>
+          <w:color w:val="auto"/>
+        </w:rPr>
+        <w:t xml:space="preserve">, </w:t>
+      </w:r>
+      <w:r>
+        <w:rPr>
+          <w:color w:val="auto"/>
+        </w:rPr>
+        <w:t xml:space="preserve">the </w:t>
+      </w:r>
+      <w:r>
+        <w:rPr>
+          <w:color w:val="auto"/>
+        </w:rPr>
+        <w:t>second cost structure</w:t>
+      </w:r>
+      <w:r>
+        <w:rPr>
+          <w:color w:val="auto"/>
+        </w:rPr>
+        <w:t xml:space="preserve"> is the </w:t>
+      </w:r>
+      <w:r>
+        <w:rPr>
+          <w:color w:val="auto"/>
+        </w:rPr>
+        <w:t xml:space="preserve">administrative costs, </w:t>
+      </w:r>
+      <w:r>
+        <w:rPr>
+          <w:color w:val="auto"/>
+        </w:rPr>
+        <w:t xml:space="preserve">and </w:t>
+      </w:r>
+      <w:r>
+        <w:rPr>
+          <w:color w:val="auto"/>
+        </w:rPr>
+        <w:t>the third is</w:t>
+      </w:r>
+      <w:r>
+        <w:rPr>
+          <w:color w:val="auto"/>
+        </w:rPr>
+        <w:t xml:space="preserve"> </w:t>
+      </w:r>
+      <w:r>
+        <w:rPr>
+          <w:color w:val="auto"/>
+        </w:rPr>
+        <w:t>veterinarian fees for the Ask a professional feature</w:t>
+      </w:r>
+      <w:r>
+        <w:rPr>
+          <w:color w:val="auto"/>
+        </w:rPr>
+        <w:t xml:space="preserve"> where the application will have to pay </w:t>
+      </w:r>
+      <w:r>
+        <w:rPr>
+          <w:color w:val="auto"/>
+        </w:rPr>
+        <w:t>the veterinarian who answers the users inquiry</w:t>
+      </w:r>
+      <w:r>
+        <w:rPr>
+          <w:color w:val="auto"/>
+        </w:rPr>
+        <w:t>,</w:t>
+      </w:r>
+      <w:r>
+        <w:rPr>
+          <w:color w:val="auto"/>
+        </w:rPr>
+        <w:t xml:space="preserve"> and fourth is the</w:t>
+      </w:r>
+      <w:r>
+        <w:rPr>
+          <w:color w:val="auto"/>
+        </w:rPr>
+        <w:t xml:space="preserve"> marketing and advertisements which will help the application to have more users or customers, </w:t>
+      </w:r>
+      <w:r>
+        <w:rPr>
+          <w:color w:val="auto"/>
+        </w:rPr>
+        <w:t xml:space="preserve">and lastly </w:t>
+      </w:r>
+      <w:r>
+        <w:rPr>
+          <w:color w:val="auto"/>
+        </w:rPr>
+        <w:t>are</w:t>
+      </w:r>
+      <w:r>
+        <w:rPr>
+          <w:color w:val="auto"/>
+        </w:rPr>
+        <w:t xml:space="preserve"> the expenses during Research and Development</w:t>
+      </w:r>
+      <w:r>
+        <w:rPr>
+          <w:color w:val="auto"/>
+        </w:rPr>
+        <w:t>.</w:t>
+      </w:r>
+    </w:p>
+    <w:p>
+      <w:pPr>
+        <w:spacing w:after="0" w:line="360" w:lineRule="auto"/>
+        <w:rPr>
+          <w:color w:val="auto"/>
+        </w:rPr>
+      </w:pPr>
+      <w:r>
+        <w:rPr>
+          <w:color w:val="auto"/>
+        </w:rPr>
+        <w:lastRenderedPageBreak/>
+        <w:tab/>
+      </w:r>
+      <w:r>
+        <w:rPr>
+          <w:color w:val="auto"/>
+        </w:rPr>
+        <w:tab/>
+        <w:t>Lastly</w:t>
+      </w:r>
+      <w:r>
+        <w:rPr>
+          <w:color w:val="auto"/>
+        </w:rPr>
+        <w:t>,</w:t>
+      </w:r>
+      <w:r>
+        <w:rPr>
+          <w:color w:val="auto"/>
+        </w:rPr>
+        <w:t xml:space="preserve"> the source of revenue of the application Hi-Breed, the proponents have subscription fees where if users are interested to experience the premium feature</w:t>
+      </w:r>
+      <w:r>
+        <w:rPr>
+          <w:color w:val="auto"/>
+        </w:rPr>
+        <w:t>,</w:t>
+      </w:r>
+      <w:r>
+        <w:rPr>
+          <w:color w:val="auto"/>
+        </w:rPr>
+        <w:t xml:space="preserve"> </w:t>
+      </w:r>
+      <w:r>
+        <w:rPr>
+          <w:color w:val="auto"/>
+        </w:rPr>
+        <w:t>t</w:t>
+      </w:r>
+      <w:r>
+        <w:rPr>
+          <w:color w:val="auto"/>
+        </w:rPr>
+        <w:t xml:space="preserve">hey will have to subscribe </w:t>
+      </w:r>
+      <w:r>
+        <w:rPr>
+          <w:color w:val="auto"/>
+        </w:rPr>
+        <w:t>to</w:t>
+      </w:r>
+      <w:r>
+        <w:rPr>
+          <w:color w:val="auto"/>
+        </w:rPr>
+        <w:t xml:space="preserve"> the application. Next is Google AdSense, </w:t>
+      </w:r>
+      <w:r>
+        <w:rPr>
+          <w:color w:val="auto"/>
+        </w:rPr>
+        <w:t>which</w:t>
+      </w:r>
+      <w:r>
+        <w:rPr>
+          <w:color w:val="auto"/>
+        </w:rPr>
+        <w:t xml:space="preserve"> works by matching ads to the application based on the content and visitors. The ads that will be posted on the application are created and paid for by advertisers who want to promote their products. Since these advertisers pay different prices for different ads, the amount that the application will earn will vary. Lastly is Commission Rates, a certain </w:t>
+      </w:r>
+      <w:r>
+        <w:rPr>
+          <w:color w:val="auto"/>
+        </w:rPr>
+        <w:t>percentage</w:t>
+      </w:r>
+      <w:r>
+        <w:rPr>
+          <w:color w:val="auto"/>
+        </w:rPr>
+        <w:t xml:space="preserve"> of the service that will be offered by the Pet Shooters will be deducted to the total amount of earnings </w:t>
+      </w:r>
+      <w:r>
+        <w:rPr>
+          <w:color w:val="auto"/>
+        </w:rPr>
+        <w:t>per month. In this way, the application will also earn money and at the same</w:t>
+      </w:r>
+      <w:r>
+        <w:rPr>
+          <w:color w:val="auto"/>
+        </w:rPr>
+        <w:t xml:space="preserve"> time will</w:t>
+      </w:r>
+      <w:r>
+        <w:rPr>
+          <w:color w:val="auto"/>
+        </w:rPr>
+        <w:t xml:space="preserve"> market the shooter’s products and services.</w:t>
       </w:r>
     </w:p>
     <w:sectPr>
@@ -12744,6 +13954,7 @@
   <w:style w:type="character" w:default="1" w:styleId="DefaultParagraphFont">
     <w:name w:val="Default Paragraph Font"/>
     <w:uiPriority w:val="1"/>
+    <w:semiHidden/>
     <w:unhideWhenUsed/>
   </w:style>
   <w:style w:type="table" w:default="1" w:styleId="TableNormal">

</xml_diff>

<commit_message>
Updated Software Methodology and Table of Contents
</commit_message>
<xml_diff>
--- a/Manuscript.docx
+++ b/Manuscript.docx
@@ -836,6 +836,31 @@
       <w:r>
         <w:t>Abstract</w:t>
       </w:r>
+      <w:r>
+        <w:tab/>
+      </w:r>
+      <w:r>
+        <w:tab/>
+      </w:r>
+      <w:r>
+        <w:tab/>
+      </w:r>
+      <w:r>
+        <w:tab/>
+      </w:r>
+      <w:r>
+        <w:tab/>
+      </w:r>
+      <w:r>
+        <w:tab/>
+      </w:r>
+      <w:r>
+        <w:tab/>
+      </w:r>
+      <w:r>
+        <w:tab/>
+        <w:t xml:space="preserve">    I</w:t>
+      </w:r>
     </w:p>
     <w:p>
       <w:pPr>
@@ -845,6 +870,28 @@
       <w:r>
         <w:t>Acknowledgment</w:t>
       </w:r>
+      <w:r>
+        <w:tab/>
+      </w:r>
+      <w:r>
+        <w:tab/>
+      </w:r>
+      <w:r>
+        <w:tab/>
+      </w:r>
+      <w:r>
+        <w:tab/>
+      </w:r>
+      <w:r>
+        <w:tab/>
+      </w:r>
+      <w:r>
+        <w:tab/>
+      </w:r>
+      <w:r>
+        <w:tab/>
+        <w:t xml:space="preserve">    II</w:t>
+      </w:r>
     </w:p>
     <w:p>
       <w:pPr>
@@ -854,6 +901,31 @@
       <w:r>
         <w:t>Dedication</w:t>
       </w:r>
+      <w:r>
+        <w:tab/>
+      </w:r>
+      <w:r>
+        <w:tab/>
+      </w:r>
+      <w:r>
+        <w:tab/>
+      </w:r>
+      <w:r>
+        <w:tab/>
+      </w:r>
+      <w:r>
+        <w:tab/>
+      </w:r>
+      <w:r>
+        <w:tab/>
+      </w:r>
+      <w:r>
+        <w:tab/>
+      </w:r>
+      <w:r>
+        <w:tab/>
+        <w:t xml:space="preserve">    III</w:t>
+      </w:r>
     </w:p>
     <w:p>
       <w:pPr>
@@ -862,6 +934,28 @@
       </w:pPr>
       <w:r>
         <w:t>Table of Contents</w:t>
+      </w:r>
+      <w:r>
+        <w:tab/>
+      </w:r>
+      <w:r>
+        <w:tab/>
+      </w:r>
+      <w:r>
+        <w:tab/>
+      </w:r>
+      <w:r>
+        <w:tab/>
+      </w:r>
+      <w:r>
+        <w:tab/>
+      </w:r>
+      <w:r>
+        <w:tab/>
+      </w:r>
+      <w:r>
+        <w:tab/>
+        <w:t xml:space="preserve">    IV</w:t>
       </w:r>
     </w:p>
     <w:p>

</xml_diff>